<commit_message>
Timetable page + pictures
+ added text
+ added images
+ added timetable
</commit_message>
<xml_diff>
--- a/Web Design notes.docx
+++ b/Web Design notes.docx
@@ -64,11 +64,19 @@
         </w:rPr>
         <w:t xml:space="preserve">&lt;a </w:t>
       </w:r>
-      <w:r>
-        <w:rPr>
-          <w:lang w:val="en-GB"/>
-        </w:rPr>
-        <w:t xml:space="preserve">href </w:t>
+      <w:proofErr w:type="spellStart"/>
+      <w:r>
+        <w:rPr>
+          <w:lang w:val="en-GB"/>
+        </w:rPr>
+        <w:t>href</w:t>
+      </w:r>
+      <w:proofErr w:type="spellEnd"/>
+      <w:r>
+        <w:rPr>
+          <w:lang w:val="en-GB"/>
+        </w:rPr>
+        <w:t xml:space="preserve"> </w:t>
       </w:r>
       <w:r>
         <w:rPr>
@@ -93,20 +101,68 @@
         <w:rPr>
           <w:lang w:val="en-GB"/>
         </w:rPr>
-        <w:t>&lt;img – image (insert an image)</w:t>
-      </w:r>
-    </w:p>
-    <w:p>
-      <w:pPr>
-        <w:rPr>
-          <w:lang w:val="en-GB"/>
-        </w:rPr>
-      </w:pPr>
-      <w:r>
-        <w:rPr>
-          <w:lang w:val="en-GB"/>
-        </w:rPr>
-        <w:t>Ol &gt; ordered list</w:t>
+        <w:t>&lt;</w:t>
+      </w:r>
+      <w:proofErr w:type="spellStart"/>
+      <w:r>
+        <w:rPr>
+          <w:lang w:val="en-GB"/>
+        </w:rPr>
+        <w:t>img</w:t>
+      </w:r>
+      <w:proofErr w:type="spellEnd"/>
+      <w:r>
+        <w:rPr>
+          <w:lang w:val="en-GB"/>
+        </w:rPr>
+        <w:t xml:space="preserve"> – image (insert an image)</w:t>
+      </w:r>
+    </w:p>
+    <w:p>
+      <w:pPr>
+        <w:rPr>
+          <w:lang w:val="en-GB"/>
+        </w:rPr>
+      </w:pPr>
+      <w:proofErr w:type="spellStart"/>
+      <w:r>
+        <w:rPr>
+          <w:lang w:val="en-GB"/>
+        </w:rPr>
+        <w:t>Ol</w:t>
+      </w:r>
+      <w:proofErr w:type="spellEnd"/>
+      <w:r>
+        <w:rPr>
+          <w:lang w:val="en-GB"/>
+        </w:rPr>
+        <w:t xml:space="preserve"> &gt; ordered list</w:t>
+      </w:r>
+    </w:p>
+    <w:p>
+      <w:pPr>
+        <w:rPr>
+          <w:lang w:val="en-GB"/>
+        </w:rPr>
+      </w:pPr>
+      <w:r>
+        <w:rPr>
+          <w:lang w:val="en-GB"/>
+        </w:rPr>
+        <w:t>TD &gt; stands for table Data, creating cells in rows</w:t>
+      </w:r>
+    </w:p>
+    <w:p>
+      <w:pPr>
+        <w:rPr>
+          <w:lang w:val="en-GB"/>
+        </w:rPr>
+      </w:pPr>
+      <w:r>
+        <w:rPr>
+          <w:lang w:val="en-GB"/>
+        </w:rPr>
+        <w:t xml:space="preserve">Tr &gt; </w:t>
       </w:r>
     </w:p>
     <w:p>

</xml_diff>